<commit_message>
Updated the price in the PDS to $45
</commit_message>
<xml_diff>
--- a/Docs/Product Design Specification.docx
+++ b/Docs/Product Design Specification.docx
@@ -120,7 +120,7 @@
         <w:rPr>
           <w:rtl w:val="0"/>
         </w:rPr>
-        <w:t xml:space="preserve">Based on the components used and overall design, our product could be sold for a total price of $35. Depending on the number of units manufactured, the price might vary due to the economy of scale. The price takes into account the cost of parts, materials, and research &amp; development.</w:t>
+        <w:t xml:space="preserve">Based on the components used and overall design, our product could be sold for a total price of $45. Depending on the number of units manufactured, the price might vary due to the economy of scale. The price takes into account the cost of parts, materials, and research &amp; development.</w:t>
       </w:r>
     </w:p>
     <w:p>
@@ -532,7 +532,7 @@
         <w:rPr>
           <w:rtl w:val="0"/>
         </w:rPr>
-        <w:t xml:space="preserve">Outputs and actuators: 2 Servos will receive PWM signals from the MCU based off of buttons pressed; LEDs are used for testing purposes</w:t>
+        <w:t xml:space="preserve">Outputs and actuators: 2 Servos (SG90) will receive PWM signals from the MCU based off of buttons pressed; LEDs are used for testing purposes</w:t>
       </w:r>
     </w:p>
     <w:p>

</xml_diff>